<commit_message>
Moving files to the drafts folder and updating final document
</commit_message>
<xml_diff>
--- a/docs/Test Plan_Final.docx
+++ b/docs/Test Plan_Final.docx
@@ -612,6 +612,66 @@
     </w:p>
     <w:p>
       <w:r>
+        <w:drawing>
+          <wp:inline distT="0" distB="0" distL="0" distR="0" wp14:anchorId="6FF6BED7" wp14:editId="3147EE7D">
+            <wp:extent cx="5943600" cy="1684655"/>
+            <wp:effectExtent l="0" t="0" r="0" b="0"/>
+            <wp:docPr id="1721388050" name="Picture 1"/>
+            <wp:cNvGraphicFramePr>
+              <a:graphicFrameLocks xmlns:a="http://schemas.openxmlformats.org/drawingml/2006/main" noChangeAspect="1"/>
+            </wp:cNvGraphicFramePr>
+            <a:graphic xmlns:a="http://schemas.openxmlformats.org/drawingml/2006/main">
+              <a:graphicData uri="http://schemas.openxmlformats.org/drawingml/2006/picture">
+                <pic:pic xmlns:pic="http://schemas.openxmlformats.org/drawingml/2006/picture">
+                  <pic:nvPicPr>
+                    <pic:cNvPr id="1721388050" name=""/>
+                    <pic:cNvPicPr/>
+                  </pic:nvPicPr>
+                  <pic:blipFill>
+                    <a:blip r:embed="rId5"/>
+                    <a:stretch>
+                      <a:fillRect/>
+                    </a:stretch>
+                  </pic:blipFill>
+                  <pic:spPr>
+                    <a:xfrm>
+                      <a:off x="0" y="0"/>
+                      <a:ext cx="5943600" cy="1684655"/>
+                    </a:xfrm>
+                    <a:prstGeom prst="rect">
+                      <a:avLst/>
+                    </a:prstGeom>
+                  </pic:spPr>
+                </pic:pic>
+              </a:graphicData>
+            </a:graphic>
+          </wp:inline>
+        </w:drawing>
+      </w:r>
+      <w:r>
+        <w:br/>
+      </w:r>
+      <w:r>
+        <w:rPr>
+          <w:sz w:val="20"/>
+        </w:rPr>
+        <w:t xml:space="preserve">Example of </w:t>
+      </w:r>
+      <w:r>
+        <w:rPr>
+          <w:sz w:val="20"/>
+        </w:rPr>
+        <w:t xml:space="preserve">automated </w:t>
+      </w:r>
+      <w:r>
+        <w:rPr>
+          <w:sz w:val="20"/>
+        </w:rPr>
+        <w:t>unit tests running</w:t>
+      </w:r>
+    </w:p>
+    <w:p>
+      <w:r>
         <w:t>Testing artifacts, including screenshots of tests in progress and completed test cases, will be collected and included in documentation to provide evidence of test execution. Responsibilities for developing and documenting test cases will be assigned to specific team members to ensure clarity and accountability.</w:t>
       </w:r>
     </w:p>
@@ -679,6 +739,7 @@
         </w:numPr>
       </w:pPr>
       <w:r>
+        <w:lastRenderedPageBreak/>
         <w:t>Level loading: Levels load correctly and blocks appear in expected positions (if multiple levels are used).</w:t>
       </w:r>
     </w:p>
@@ -739,7 +800,6 @@
         </w:numPr>
       </w:pPr>
       <w:r>
-        <w:lastRenderedPageBreak/>
         <w:t>Security and accessibility compliance testing.</w:t>
       </w:r>
     </w:p>
@@ -905,6 +965,7 @@
         </w:numPr>
       </w:pPr>
       <w:r>
+        <w:lastRenderedPageBreak/>
         <w:t>Expected Result: The block disappears from the screen. The player's score increases by the defined point value. The ball bounces away.</w:t>
       </w:r>
     </w:p>
@@ -963,7 +1024,6 @@
         </w:numPr>
       </w:pPr>
       <w:r>
-        <w:lastRenderedPageBreak/>
         <w:t>Action</w:t>
       </w:r>
       <w:r>
@@ -1152,6 +1212,7 @@
         </w:numPr>
       </w:pPr>
       <w:r>
+        <w:lastRenderedPageBreak/>
         <w:t>Special Cases: For edge-case testing (e.g., last block, last life), testers may manually modify the initial game state within the code or create specific save states.</w:t>
       </w:r>
     </w:p>
@@ -1201,7 +1262,6 @@
         </w:numPr>
       </w:pPr>
       <w:r>
-        <w:lastRenderedPageBreak/>
         <w:t>Defect Reporting: Any discrepancy between expected and actual results is a potential defect. Document it immediately using the process defined in Section 8 (Defect Management).</w:t>
       </w:r>
     </w:p>
@@ -1512,6 +1572,7 @@
           </w:tcPr>
           <w:p>
             <w:r>
+              <w:lastRenderedPageBreak/>
               <w:t>Test Case Review</w:t>
             </w:r>
           </w:p>
@@ -1833,7 +1894,6 @@
           </w:tcPr>
           <w:p>
             <w:r>
-              <w:lastRenderedPageBreak/>
               <w:t>Functional Testing – Round 1</w:t>
             </w:r>
           </w:p>
@@ -2364,6 +2424,7 @@
     </w:p>
     <w:p>
       <w:r>
+        <w:lastRenderedPageBreak/>
         <w:t>Personnel: The four project members (Neil, Holden, Michael, Kosie). Testing duties will be rotated or assigned based on feature ownership.</w:t>
       </w:r>
     </w:p>
@@ -2426,7 +2487,6 @@
         <w:pStyle w:val="Heading1"/>
       </w:pPr>
       <w:r>
-        <w:lastRenderedPageBreak/>
         <w:t>8 Defect Management</w:t>
       </w:r>
     </w:p>

</xml_diff>